<commit_message>
FINAL Commit - Complete WS
-All questions completed (code + written)
-Separated questions into respective worksheets (folders)
</commit_message>
<xml_diff>
--- a/GMAPS_Matrices_Worksheet.docx
+++ b/GMAPS_Matrices_Worksheet.docx
@@ -4486,7 +4486,21 @@
           <w:sz w:val="24"/>
           <w:szCs w:val="24"/>
         </w:rPr>
-        <w:t xml:space="preserve">as for two </w:t>
+        <w:t>as for two matrices</w:t>
+      </w:r>
+      <w:r>
+        <w:rPr>
+          <w:sz w:val="24"/>
+          <w:szCs w:val="24"/>
+        </w:rPr>
+        <w:t xml:space="preserve">, since a vector </w:t>
+      </w:r>
+      <w:r>
+        <w:rPr>
+          <w:sz w:val="24"/>
+          <w:szCs w:val="24"/>
+        </w:rPr>
+        <w:t xml:space="preserve">is </w:t>
       </w:r>
       <w:proofErr w:type="gramStart"/>
       <w:r>
@@ -4494,30 +4508,9 @@
           <w:sz w:val="24"/>
           <w:szCs w:val="24"/>
         </w:rPr>
-        <w:t>matrices</w:t>
-      </w:r>
-      <w:r>
-        <w:rPr>
-          <w:sz w:val="24"/>
-          <w:szCs w:val="24"/>
-        </w:rPr>
-        <w:t>, since</w:t>
+        <w:t>really just</w:t>
       </w:r>
       <w:proofErr w:type="gramEnd"/>
-      <w:r>
-        <w:rPr>
-          <w:sz w:val="24"/>
-          <w:szCs w:val="24"/>
-        </w:rPr>
-        <w:t xml:space="preserve"> a vector </w:t>
-      </w:r>
-      <w:r>
-        <w:rPr>
-          <w:sz w:val="24"/>
-          <w:szCs w:val="24"/>
-        </w:rPr>
-        <w:t>is really just</w:t>
-      </w:r>
       <w:r>
         <w:rPr>
           <w:sz w:val="24"/>
@@ -5352,7 +5345,6 @@
         </w:rPr>
         <w:t xml:space="preserve">, </w:t>
       </w:r>
-      <w:proofErr w:type="gramStart"/>
       <w:r>
         <w:rPr>
           <w:b/>
@@ -5362,7 +5354,6 @@
         </w:rPr>
         <w:t>y</w:t>
       </w:r>
-      <w:proofErr w:type="gramEnd"/>
       <w:r>
         <w:rPr>
           <w:sz w:val="24"/>
@@ -5513,7 +5504,6 @@
         </w:rPr>
         <w:t xml:space="preserve">you’ll see that it takes two arguments, </w:t>
       </w:r>
-      <w:proofErr w:type="gramStart"/>
       <w:r>
         <w:rPr>
           <w:b/>
@@ -5523,7 +5513,6 @@
         </w:rPr>
         <w:t>x</w:t>
       </w:r>
-      <w:proofErr w:type="gramEnd"/>
       <w:r>
         <w:rPr>
           <w:sz w:val="24"/>
@@ -8069,7 +8058,7 @@
           <w:noProof/>
         </w:rPr>
         <w:pict w14:anchorId="541905FA">
-          <v:rect id="_x0000_s1055" style="position:absolute;left:0;text-align:left;margin-left:4.4pt;margin-top:8.3pt;width:459.75pt;height:266.9pt;z-index:-251649536;visibility:visible;mso-wrap-style:square;mso-width-percent:0;mso-wrap-distance-left:9pt;mso-wrap-distance-top:0;mso-wrap-distance-right:9pt;mso-wrap-distance-bottom:0;mso-position-horizontal-relative:text;mso-position-vertical-relative:text;mso-width-percent:0;mso-width-relative:margin;mso-height-relative:margin;v-text-anchor:middle" o:gfxdata="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" filled="f" strokecolor="#f16be1" strokeweight="3pt"/>
+          <v:rect id="_x0000_s1055" style="position:absolute;left:0;text-align:left;margin-left:4.4pt;margin-top:8.3pt;width:459.75pt;height:353.9pt;z-index:-251649536;visibility:visible;mso-wrap-style:square;mso-width-percent:0;mso-wrap-distance-left:9pt;mso-wrap-distance-top:0;mso-wrap-distance-right:9pt;mso-wrap-distance-bottom:0;mso-position-horizontal-relative:text;mso-position-vertical-relative:text;mso-width-percent:0;mso-width-relative:margin;mso-height-relative:margin;v-text-anchor:middle" o:gfxdata="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" filled="f" strokecolor="#f16be1" strokeweight="3pt"/>
         </w:pict>
       </w:r>
     </w:p>
@@ -8176,7 +8165,7 @@
             <v:stroke joinstyle="miter"/>
             <v:path gradientshapeok="t" o:connecttype="rect"/>
           </v:shapetype>
-          <v:shape id="Text Box 2" o:spid="_x0000_s1066" type="#_x0000_t202" style="width:424.95pt;height:215.7pt;visibility:visible;mso-left-percent:-10001;mso-top-percent:-10001;mso-wrap-distance-left:9pt;mso-wrap-distance-top:3.6pt;mso-wrap-distance-right:9pt;mso-wrap-distance-bottom:3.6pt;mso-position-horizontal:absolute;mso-position-horizontal-relative:char;mso-position-vertical:absolute;mso-position-vertical-relative:line;mso-left-percent:-10001;mso-top-percent:-10001;mso-width-relative:margin;mso-height-relative:margin;v-text-anchor:top" filled="f" fillcolor="#fff2cc [663]" stroked="f" strokeweight="2.25pt">
+          <v:shape id="Text Box 2" o:spid="_x0000_s1066" type="#_x0000_t202" style="width:424.95pt;height:321.3pt;visibility:visible;mso-left-percent:-10001;mso-top-percent:-10001;mso-wrap-distance-left:9pt;mso-wrap-distance-top:3.6pt;mso-wrap-distance-right:9pt;mso-wrap-distance-bottom:3.6pt;mso-position-horizontal:absolute;mso-position-horizontal-relative:char;mso-position-vertical:absolute;mso-position-vertical-relative:line;mso-left-percent:-10001;mso-top-percent:-10001;mso-width-relative:margin;mso-height-relative:margin;v-text-anchor:top" filled="f" fillcolor="#fff2cc [663]" stroked="f" strokeweight="2.25pt">
             <v:textbox style="mso-next-textbox:#Text Box 2">
               <w:txbxContent>
                 <w:p>
@@ -8214,23 +8203,7 @@
                       <w:sz w:val="24"/>
                       <w:szCs w:val="24"/>
                     </w:rPr>
-                    <w:t xml:space="preserve"> what </w:t>
-                  </w:r>
-                  <w:proofErr w:type="spellStart"/>
-                  <w:r>
-                    <w:rPr>
-                      <w:sz w:val="24"/>
-                      <w:szCs w:val="24"/>
-                    </w:rPr>
-                    <w:t>MeshManager’s</w:t>
-                  </w:r>
-                  <w:proofErr w:type="spellEnd"/>
-                  <w:r>
-                    <w:rPr>
-                      <w:sz w:val="24"/>
-                      <w:szCs w:val="24"/>
-                    </w:rPr>
-                    <w:t xml:space="preserve"> </w:t>
+                    <w:t xml:space="preserve"> what MeshManager’s </w:t>
                   </w:r>
                   <w:proofErr w:type="gramStart"/>
                   <w:r>
@@ -8259,35 +8232,67 @@
                     <w:pStyle w:val="ListParagraph"/>
                     <w:spacing w:after="0" w:line="240" w:lineRule="auto"/>
                     <w:ind w:left="284"/>
-                    <w:rPr>
-                      <w:color w:val="FF0000"/>
-                    </w:rPr>
                   </w:pPr>
                   <w:r>
-                    <w:rPr>
-                      <w:color w:val="FF0000"/>
-                    </w:rPr>
-                    <w:t>Answer here</w:t>
+                    <w:t xml:space="preserve">What a MeshManager’s Awake() function </w:t>
                   </w:r>
                   <w:r>
-                    <w:rPr>
-                      <w:color w:val="FF0000"/>
-                    </w:rPr>
-                    <w:t xml:space="preserve"> </w:t>
+                    <w:t xml:space="preserve">does is that it </w:t>
                   </w:r>
                   <w:r>
-                    <w:rPr>
-                      <w:color w:val="FF0000"/>
-                    </w:rPr>
-                    <w:t>…</w:t>
+                    <w:t>uses</w:t>
                   </w:r>
-                </w:p>
-                <w:p>
-                  <w:pPr>
-                    <w:pStyle w:val="ListParagraph"/>
-                    <w:spacing w:after="0" w:line="240" w:lineRule="auto"/>
-                    <w:ind w:left="284"/>
-                  </w:pPr>
+                  <w:r>
+                    <w:t xml:space="preserve"> GetComponent to obtain a ‘Mesh Filter’ component from the player object and setting the original mesh as a shared mesh. Then </w:t>
+                  </w:r>
+                  <w:r>
+                    <w:t>it</w:t>
+                  </w:r>
+                  <w:r>
+                    <w:t xml:space="preserve"> create</w:t>
+                  </w:r>
+                  <w:r>
+                    <w:t>s</w:t>
+                  </w:r>
+                  <w:r>
+                    <w:t xml:space="preserve"> a new mesh that acts as the cloned mesh. </w:t>
+                  </w:r>
+                  <w:r>
+                    <w:t>It</w:t>
+                  </w:r>
+                  <w:r>
+                    <w:t xml:space="preserve"> define</w:t>
+                  </w:r>
+                  <w:r>
+                    <w:t>s</w:t>
+                  </w:r>
+                  <w:r>
+                    <w:t xml:space="preserve"> all the new mesh’s variables such as the name, vertices, triangles, etc, using the original mesh’s values. Afterwards, </w:t>
+                  </w:r>
+                  <w:r>
+                    <w:t xml:space="preserve">it </w:t>
+                  </w:r>
+                  <w:r>
+                    <w:t>set</w:t>
+                  </w:r>
+                  <w:r>
+                    <w:t>s</w:t>
+                  </w:r>
+                  <w:r>
+                    <w:t xml:space="preserve"> the vertices and triangles </w:t>
+                  </w:r>
+                  <w:r>
+                    <w:t xml:space="preserve">using the cloned mesh’s values </w:t>
+                  </w:r>
+                  <w:r>
+                    <w:t>and initialize</w:t>
+                  </w:r>
+                  <w:r>
+                    <w:t>s it</w:t>
+                  </w:r>
+                  <w:r>
+                    <w:t xml:space="preserve"> to be used in the game scene. </w:t>
+                  </w:r>
                 </w:p>
                 <w:p>
                   <w:pPr>
@@ -8388,21 +8393,38 @@
                     <w:pStyle w:val="ListParagraph"/>
                     <w:spacing w:after="0" w:line="240" w:lineRule="auto"/>
                     <w:ind w:left="284"/>
-                    <w:rPr>
-                      <w:color w:val="FF0000"/>
-                    </w:rPr>
                   </w:pPr>
                   <w:r>
-                    <w:rPr>
-                      <w:color w:val="FF0000"/>
-                    </w:rPr>
-                    <w:t xml:space="preserve">Answer here </w:t>
+                    <w:t>When you don’t used a cloned mesh, you can accidently override Unity’s default mesh such as the built-in Sphere, Cube, Cylinder, etc</w:t>
                   </w:r>
                   <w:r>
-                    <w:rPr>
-                      <w:color w:val="FF0000"/>
-                    </w:rPr>
-                    <w:t>…</w:t>
+                    <w:t xml:space="preserve">. This can lead to unexpected behaviour and can affect parts of the game which rely on the default mesh.  </w:t>
+                  </w:r>
+                </w:p>
+                <w:p>
+                  <w:pPr>
+                    <w:pStyle w:val="ListParagraph"/>
+                    <w:spacing w:after="0" w:line="240" w:lineRule="auto"/>
+                    <w:ind w:left="284"/>
+                  </w:pPr>
+                  <w:r>
+                    <w:t xml:space="preserve"> </w:t>
+                  </w:r>
+                </w:p>
+                <w:p>
+                  <w:pPr>
+                    <w:pStyle w:val="ListParagraph"/>
+                    <w:spacing w:after="0" w:line="240" w:lineRule="auto"/>
+                    <w:ind w:left="284"/>
+                  </w:pPr>
+                  <w:r>
+                    <w:t xml:space="preserve">We can fix this by </w:t>
+                  </w:r>
+                  <w:r>
+                    <w:t xml:space="preserve">using a cloned mesh and </w:t>
+                  </w:r>
+                  <w:r>
+                    <w:t>making copies of the default mesh in the case that we override the default mesh. This way even if we override the default mesh, we can still revert the changes made and adjust accordingly.</w:t>
                   </w:r>
                 </w:p>
                 <w:p>
@@ -8557,6 +8579,7 @@
           <w:sz w:val="24"/>
           <w:szCs w:val="24"/>
         </w:rPr>
+        <w:lastRenderedPageBreak/>
         <w:t xml:space="preserve">Create a new script called </w:t>
       </w:r>
       <w:proofErr w:type="spellStart"/>
@@ -8606,7 +8629,6 @@
         </w:rPr>
         <w:t xml:space="preserve"> an instance of the Sonic prefab to the scene. This should already have a </w:t>
       </w:r>
-      <w:proofErr w:type="spellStart"/>
       <w:r>
         <w:rPr>
           <w:b/>
@@ -8616,34 +8638,129 @@
         </w:rPr>
         <w:t>MeshManager</w:t>
       </w:r>
+      <w:r>
+        <w:rPr>
+          <w:sz w:val="24"/>
+          <w:szCs w:val="24"/>
+        </w:rPr>
+        <w:t xml:space="preserve"> script attached</w:t>
+      </w:r>
+      <w:r>
+        <w:rPr>
+          <w:sz w:val="24"/>
+          <w:szCs w:val="24"/>
+        </w:rPr>
+        <w:t xml:space="preserve"> (if not, add it)</w:t>
+      </w:r>
+      <w:r>
+        <w:rPr>
+          <w:sz w:val="24"/>
+          <w:szCs w:val="24"/>
+        </w:rPr>
+        <w:t>.</w:t>
+      </w:r>
+      <w:r>
+        <w:rPr>
+          <w:sz w:val="24"/>
+          <w:szCs w:val="24"/>
+        </w:rPr>
+        <w:t xml:space="preserve">  </w:t>
+      </w:r>
+    </w:p>
+    <w:p>
+      <w:pPr>
+        <w:pStyle w:val="ListParagraph"/>
+        <w:ind w:left="644"/>
+        <w:jc w:val="both"/>
+        <w:rPr>
+          <w:sz w:val="24"/>
+          <w:szCs w:val="24"/>
+        </w:rPr>
+      </w:pPr>
+    </w:p>
+    <w:p>
+      <w:pPr>
+        <w:pStyle w:val="ListParagraph"/>
+        <w:ind w:left="644"/>
+        <w:jc w:val="both"/>
+        <w:rPr>
+          <w:sz w:val="24"/>
+          <w:szCs w:val="24"/>
+        </w:rPr>
+      </w:pPr>
+      <w:r>
+        <w:rPr>
+          <w:sz w:val="24"/>
+          <w:szCs w:val="24"/>
+        </w:rPr>
+        <w:t xml:space="preserve">Reset Sonic’s position to the </w:t>
+      </w:r>
+      <w:commentRangeStart w:id="31"/>
+      <w:r>
+        <w:rPr>
+          <w:sz w:val="24"/>
+          <w:szCs w:val="24"/>
+        </w:rPr>
+        <w:t>origin</w:t>
+      </w:r>
+      <w:commentRangeEnd w:id="31"/>
+      <w:r>
+        <w:rPr>
+          <w:rStyle w:val="CommentReference"/>
+        </w:rPr>
+        <w:commentReference w:id="31"/>
+      </w:r>
+      <w:r>
+        <w:rPr>
+          <w:sz w:val="24"/>
+          <w:szCs w:val="24"/>
+        </w:rPr>
+        <w:t>.</w:t>
+      </w:r>
+    </w:p>
+    <w:p>
+      <w:pPr>
+        <w:pStyle w:val="ListParagraph"/>
+        <w:ind w:left="644"/>
+        <w:jc w:val="both"/>
+        <w:rPr>
+          <w:sz w:val="24"/>
+          <w:szCs w:val="24"/>
+        </w:rPr>
+      </w:pPr>
+    </w:p>
+    <w:p>
+      <w:pPr>
+        <w:pStyle w:val="ListParagraph"/>
+        <w:ind w:left="644"/>
+        <w:jc w:val="both"/>
+        <w:rPr>
+          <w:sz w:val="24"/>
+          <w:szCs w:val="24"/>
+        </w:rPr>
+      </w:pPr>
+      <w:r>
+        <w:rPr>
+          <w:sz w:val="24"/>
+          <w:szCs w:val="24"/>
+        </w:rPr>
+        <w:t xml:space="preserve">Add these variables to </w:t>
+      </w:r>
+      <w:proofErr w:type="spellStart"/>
+      <w:r>
+        <w:rPr>
+          <w:sz w:val="24"/>
+          <w:szCs w:val="24"/>
+        </w:rPr>
+        <w:t>TransformMesh</w:t>
+      </w:r>
       <w:proofErr w:type="spellEnd"/>
       <w:r>
         <w:rPr>
           <w:sz w:val="24"/>
           <w:szCs w:val="24"/>
         </w:rPr>
-        <w:t xml:space="preserve"> script attached</w:t>
-      </w:r>
-      <w:r>
-        <w:rPr>
-          <w:sz w:val="24"/>
-          <w:szCs w:val="24"/>
-        </w:rPr>
-        <w:t xml:space="preserve"> (if not, add it)</w:t>
-      </w:r>
-      <w:r>
-        <w:rPr>
-          <w:sz w:val="24"/>
-          <w:szCs w:val="24"/>
-        </w:rPr>
-        <w:t>.</w:t>
-      </w:r>
-      <w:r>
-        <w:rPr>
-          <w:sz w:val="24"/>
-          <w:szCs w:val="24"/>
-        </w:rPr>
-        <w:t xml:space="preserve">  </w:t>
+        <w:t>:</w:t>
       </w:r>
     </w:p>
     <w:p>
@@ -8656,107 +8773,10 @@
           <w:szCs w:val="24"/>
         </w:rPr>
       </w:pPr>
-    </w:p>
-    <w:p>
-      <w:pPr>
-        <w:pStyle w:val="ListParagraph"/>
-        <w:ind w:left="644"/>
-        <w:jc w:val="both"/>
-        <w:rPr>
-          <w:sz w:val="24"/>
-          <w:szCs w:val="24"/>
-        </w:rPr>
-      </w:pPr>
-      <w:r>
-        <w:rPr>
-          <w:sz w:val="24"/>
-          <w:szCs w:val="24"/>
-        </w:rPr>
-        <w:t xml:space="preserve">Reset Sonic’s position to the </w:t>
-      </w:r>
-      <w:commentRangeStart w:id="31"/>
-      <w:r>
-        <w:rPr>
-          <w:sz w:val="24"/>
-          <w:szCs w:val="24"/>
-        </w:rPr>
-        <w:t>origin</w:t>
-      </w:r>
-      <w:commentRangeEnd w:id="31"/>
-      <w:r>
-        <w:rPr>
-          <w:rStyle w:val="CommentReference"/>
-        </w:rPr>
-        <w:commentReference w:id="31"/>
-      </w:r>
-      <w:r>
-        <w:rPr>
-          <w:sz w:val="24"/>
-          <w:szCs w:val="24"/>
-        </w:rPr>
-        <w:t>.</w:t>
-      </w:r>
-    </w:p>
-    <w:p>
-      <w:pPr>
-        <w:pStyle w:val="ListParagraph"/>
-        <w:ind w:left="644"/>
-        <w:jc w:val="both"/>
-        <w:rPr>
-          <w:sz w:val="24"/>
-          <w:szCs w:val="24"/>
-        </w:rPr>
-      </w:pPr>
-    </w:p>
-    <w:p>
-      <w:pPr>
-        <w:pStyle w:val="ListParagraph"/>
-        <w:ind w:left="644"/>
-        <w:jc w:val="both"/>
-        <w:rPr>
-          <w:sz w:val="24"/>
-          <w:szCs w:val="24"/>
-        </w:rPr>
-      </w:pPr>
-      <w:r>
-        <w:rPr>
-          <w:sz w:val="24"/>
-          <w:szCs w:val="24"/>
-        </w:rPr>
-        <w:t xml:space="preserve">Add these variables to </w:t>
-      </w:r>
-      <w:proofErr w:type="spellStart"/>
-      <w:r>
-        <w:rPr>
-          <w:sz w:val="24"/>
-          <w:szCs w:val="24"/>
-        </w:rPr>
-        <w:t>TransformMesh</w:t>
-      </w:r>
-      <w:proofErr w:type="spellEnd"/>
-      <w:r>
-        <w:rPr>
-          <w:sz w:val="24"/>
-          <w:szCs w:val="24"/>
-        </w:rPr>
-        <w:t>:</w:t>
-      </w:r>
-    </w:p>
-    <w:p>
-      <w:pPr>
-        <w:pStyle w:val="ListParagraph"/>
-        <w:ind w:left="644"/>
-        <w:jc w:val="both"/>
-        <w:rPr>
-          <w:sz w:val="24"/>
-          <w:szCs w:val="24"/>
-        </w:rPr>
-      </w:pPr>
       <w:r>
         <w:rPr>
           <w:noProof/>
         </w:rPr>
-        <w:lastRenderedPageBreak/>
         <w:pict w14:anchorId="541905FA">
           <v:rect id="_x0000_s1064" style="position:absolute;left:0;text-align:left;margin-left:1.8pt;margin-top:10.55pt;width:459.75pt;height:81.5pt;z-index:-251642368;visibility:visible;mso-wrap-style:square;mso-width-percent:0;mso-wrap-distance-left:9pt;mso-wrap-distance-top:0;mso-wrap-distance-right:9pt;mso-wrap-distance-bottom:0;mso-position-horizontal-relative:text;mso-position-vertical-relative:text;mso-width-percent:0;mso-width-relative:margin;mso-height-relative:margin;v-text-anchor:middle" o:gfxdata="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" filled="f" strokecolor="#f16be1" strokeweight="3pt"/>
         </w:pict>
@@ -8938,23 +8958,7 @@
                 <w:sz w:val="24"/>
                 <w:szCs w:val="24"/>
               </w:rPr>
-              <w:t xml:space="preserve">These are the copies of the vertices of the sprite mesh’s vertices which are copied and stored by </w:t>
-            </w:r>
-            <w:proofErr w:type="spellStart"/>
-            <w:r>
-              <w:rPr>
-                <w:sz w:val="24"/>
-                <w:szCs w:val="24"/>
-              </w:rPr>
-              <w:t>MeshManager</w:t>
-            </w:r>
-            <w:proofErr w:type="spellEnd"/>
-            <w:r>
-              <w:rPr>
-                <w:sz w:val="24"/>
-                <w:szCs w:val="24"/>
-              </w:rPr>
-              <w:t>. These are used to transform (translate, rotate and scale) the sprite, otherwise the sprite mesh will have the transformation permanently applied.</w:t>
+              <w:t>These are the copies of the vertices of the sprite mesh’s vertices which are copied and stored by MeshManager. These are used to transform (translate, rotate and scale) the sprite, otherwise the sprite mesh will have the transformation permanently applied.</w:t>
             </w:r>
           </w:p>
         </w:tc>
@@ -9106,23 +9110,7 @@
                 <w:sz w:val="24"/>
                 <w:szCs w:val="24"/>
               </w:rPr>
-              <w:t xml:space="preserve">This is an instance of </w:t>
-            </w:r>
-            <w:proofErr w:type="spellStart"/>
-            <w:r>
-              <w:rPr>
-                <w:sz w:val="24"/>
-                <w:szCs w:val="24"/>
-              </w:rPr>
-              <w:t>MeshManager</w:t>
-            </w:r>
-            <w:proofErr w:type="spellEnd"/>
-            <w:r>
-              <w:rPr>
-                <w:sz w:val="24"/>
-                <w:szCs w:val="24"/>
-              </w:rPr>
-              <w:t>, which is used to obtain a copy of the sprite’s vertices.</w:t>
+              <w:t>This is an instance of MeshManager, which is used to obtain a copy of the sprite’s vertices.</w:t>
             </w:r>
           </w:p>
         </w:tc>
@@ -9553,7 +9541,6 @@
           <w:sz w:val="24"/>
           <w:szCs w:val="24"/>
         </w:rPr>
-        <w:lastRenderedPageBreak/>
         <w:t>rotateMatrix</w:t>
       </w:r>
       <w:proofErr w:type="spellEnd"/>
@@ -10417,7 +10404,6 @@
           <w:szCs w:val="24"/>
         </w:rPr>
       </w:pPr>
-      <w:proofErr w:type="spellStart"/>
       <w:r>
         <w:rPr>
           <w:b/>
@@ -10427,7 +10413,6 @@
         </w:rPr>
         <w:t>MeshManager</w:t>
       </w:r>
-      <w:proofErr w:type="spellEnd"/>
       <w:r>
         <w:rPr>
           <w:sz w:val="24"/>
@@ -10568,6 +10553,7 @@
           <w:sz w:val="24"/>
           <w:szCs w:val="24"/>
         </w:rPr>
+        <w:lastRenderedPageBreak/>
         <w:t>Translate</w:t>
       </w:r>
     </w:p>
@@ -10804,23 +10790,7 @@
           <w:sz w:val="24"/>
           <w:szCs w:val="24"/>
         </w:rPr>
-        <w:t xml:space="preserve">You’ll get a compilation </w:t>
-      </w:r>
-      <w:proofErr w:type="gramStart"/>
-      <w:r>
-        <w:rPr>
-          <w:sz w:val="24"/>
-          <w:szCs w:val="24"/>
-        </w:rPr>
-        <w:t>error, because</w:t>
-      </w:r>
-      <w:proofErr w:type="gramEnd"/>
-      <w:r>
-        <w:rPr>
-          <w:sz w:val="24"/>
-          <w:szCs w:val="24"/>
-        </w:rPr>
-        <w:t xml:space="preserve"> you haven’t written the </w:t>
+        <w:t xml:space="preserve">You’ll get a compilation error, because you haven’t written the </w:t>
       </w:r>
       <w:r>
         <w:rPr>
@@ -12141,21 +12111,7 @@
           <w:sz w:val="24"/>
           <w:szCs w:val="24"/>
         </w:rPr>
-        <w:t xml:space="preserve">For me the most difficult part of this worksheet was Question </w:t>
-      </w:r>
-      <w:r>
-        <w:rPr>
-          <w:sz w:val="24"/>
-          <w:szCs w:val="24"/>
-        </w:rPr>
-        <w:t xml:space="preserve">4 &amp; </w:t>
-      </w:r>
-      <w:r>
-        <w:rPr>
-          <w:sz w:val="24"/>
-          <w:szCs w:val="24"/>
-        </w:rPr>
-        <w:t xml:space="preserve">5. It was quite a new concept to me that I had not practiced much compared to the previous questions which were similar to what I had done in previous worksheets. </w:t>
+        <w:t xml:space="preserve">For me the most difficult part of this worksheet was Question 5. It was quite a new concept to me that I had not practiced much compared to the previous questions which were similar to what I had done in previous worksheets. </w:t>
       </w:r>
     </w:p>
     <w:p>
@@ -12193,7 +12149,35 @@
           <w:sz w:val="24"/>
           <w:szCs w:val="24"/>
         </w:rPr>
-        <w:t>In Question 5, what I struggled with was conceptualizing the concept of the rotation matrix in my code. The code itself was not very challenging but rather trying to understand how that code applied the rotation matrix step-by-step.</w:t>
+        <w:t xml:space="preserve">In Question 5, what I struggled with was conceptualizing the concept of the </w:t>
+      </w:r>
+      <w:r>
+        <w:rPr>
+          <w:sz w:val="24"/>
+          <w:szCs w:val="24"/>
+        </w:rPr>
+        <w:t>transform</w:t>
+      </w:r>
+      <w:r>
+        <w:rPr>
+          <w:sz w:val="24"/>
+          <w:szCs w:val="24"/>
+        </w:rPr>
+        <w:t xml:space="preserve"> matrix in my code. The code itself was not very challenging but rather trying to understand how that code applied the </w:t>
+      </w:r>
+      <w:r>
+        <w:rPr>
+          <w:sz w:val="24"/>
+          <w:szCs w:val="24"/>
+        </w:rPr>
+        <w:t>transform</w:t>
+      </w:r>
+      <w:r>
+        <w:rPr>
+          <w:sz w:val="24"/>
+          <w:szCs w:val="24"/>
+        </w:rPr>
+        <w:t xml:space="preserve"> matrix step-by-step.</w:t>
       </w:r>
       <w:r>
         <w:rPr>
@@ -12235,6 +12219,7 @@
       </w:pPr>
       <w:r>
         <w:rPr>
+          <w:noProof/>
           <w:sz w:val="24"/>
           <w:szCs w:val="24"/>
         </w:rPr>
@@ -12312,6 +12297,152 @@
         </w:rPr>
         <w:t xml:space="preserve">To be more specific, it was the code snippet that I provided above. How I </w:t>
       </w:r>
+      <w:r>
+        <w:rPr>
+          <w:sz w:val="24"/>
+          <w:szCs w:val="24"/>
+        </w:rPr>
+        <w:t xml:space="preserve">overcame this was by referring to the videos that were provided and some external research from Unity sources to gain knowledge on how they work. </w:t>
+      </w:r>
+      <w:r>
+        <w:rPr>
+          <w:sz w:val="24"/>
+          <w:szCs w:val="24"/>
+        </w:rPr>
+        <w:t xml:space="preserve"> </w:t>
+      </w:r>
+    </w:p>
+    <w:p>
+      <w:pPr>
+        <w:pStyle w:val="ListParagraph"/>
+        <w:spacing w:after="0" w:line="240" w:lineRule="auto"/>
+        <w:ind w:left="644" w:right="237"/>
+        <w:jc w:val="both"/>
+        <w:rPr>
+          <w:sz w:val="24"/>
+          <w:szCs w:val="24"/>
+        </w:rPr>
+      </w:pPr>
+      <w:r>
+        <w:rPr>
+          <w:sz w:val="24"/>
+          <w:szCs w:val="24"/>
+        </w:rPr>
+        <w:t xml:space="preserve"> </w:t>
+      </w:r>
+    </w:p>
+    <w:p>
+      <w:pPr>
+        <w:pStyle w:val="ListParagraph"/>
+        <w:spacing w:after="0" w:line="240" w:lineRule="auto"/>
+        <w:ind w:left="644" w:right="237"/>
+        <w:jc w:val="both"/>
+        <w:rPr>
+          <w:sz w:val="24"/>
+          <w:szCs w:val="24"/>
+        </w:rPr>
+      </w:pPr>
+      <w:r>
+        <w:rPr>
+          <w:sz w:val="24"/>
+          <w:szCs w:val="24"/>
+        </w:rPr>
+        <w:t xml:space="preserve">How the code works is </w:t>
+      </w:r>
+      <w:r>
+        <w:rPr>
+          <w:sz w:val="24"/>
+          <w:szCs w:val="24"/>
+        </w:rPr>
+        <w:t>it</w:t>
+      </w:r>
+      <w:r>
+        <w:rPr>
+          <w:sz w:val="24"/>
+          <w:szCs w:val="24"/>
+        </w:rPr>
+        <w:t xml:space="preserve"> takes a set of vertices that define a shape and transforms them using a matrix. It goes through each vertex, applies a mathematical transformation using a transform matrix, and updates the positions of the vertices accordingly. This </w:t>
+      </w:r>
+      <w:r>
+        <w:rPr>
+          <w:sz w:val="24"/>
+          <w:szCs w:val="24"/>
+        </w:rPr>
+        <w:t>involves</w:t>
+      </w:r>
+      <w:r>
+        <w:rPr>
+          <w:sz w:val="24"/>
+          <w:szCs w:val="24"/>
+        </w:rPr>
+        <w:t xml:space="preserve"> actions like moving, rotating, or scaling the shape</w:t>
+      </w:r>
+      <w:r>
+        <w:rPr>
+          <w:sz w:val="24"/>
+          <w:szCs w:val="24"/>
+        </w:rPr>
+        <w:t>, etc</w:t>
+      </w:r>
+      <w:r>
+        <w:rPr>
+          <w:sz w:val="24"/>
+          <w:szCs w:val="24"/>
+        </w:rPr>
+        <w:t>.</w:t>
+      </w:r>
+      <w:r>
+        <w:rPr>
+          <w:sz w:val="24"/>
+          <w:szCs w:val="24"/>
+        </w:rPr>
+        <w:t xml:space="preserve">  </w:t>
+      </w:r>
+    </w:p>
+    <w:p>
+      <w:pPr>
+        <w:pStyle w:val="ListParagraph"/>
+        <w:spacing w:after="0" w:line="240" w:lineRule="auto"/>
+        <w:ind w:left="644" w:right="237"/>
+        <w:jc w:val="both"/>
+        <w:rPr>
+          <w:sz w:val="24"/>
+          <w:szCs w:val="24"/>
+        </w:rPr>
+      </w:pPr>
+      <w:r>
+        <w:rPr>
+          <w:sz w:val="24"/>
+          <w:szCs w:val="24"/>
+        </w:rPr>
+        <w:t xml:space="preserve">   </w:t>
+      </w:r>
+    </w:p>
+    <w:p>
+      <w:pPr>
+        <w:pStyle w:val="ListParagraph"/>
+        <w:spacing w:after="0" w:line="240" w:lineRule="auto"/>
+        <w:ind w:left="644" w:right="237"/>
+        <w:jc w:val="both"/>
+        <w:rPr>
+          <w:sz w:val="24"/>
+          <w:szCs w:val="24"/>
+        </w:rPr>
+      </w:pPr>
+      <w:r>
+        <w:rPr>
+          <w:sz w:val="24"/>
+          <w:szCs w:val="24"/>
+        </w:rPr>
+        <w:t>With this, I was able to understand the concept of transf</w:t>
+      </w:r>
+      <w:r>
+        <w:rPr>
+          <w:sz w:val="24"/>
+          <w:szCs w:val="24"/>
+        </w:rPr>
+        <w:t>orm matrix in the code.</w:t>
+      </w:r>
     </w:p>
     <w:p>
       <w:pPr>
@@ -12393,6 +12524,7 @@
           <w:sz w:val="24"/>
           <w:szCs w:val="24"/>
         </w:rPr>
+        <w:lastRenderedPageBreak/>
         <w:t>Choose a</w:t>
       </w:r>
       <w:r>
@@ -12502,6 +12634,305 @@
           <w:szCs w:val="24"/>
         </w:rPr>
         <w:t>You will be graded on the complexity of the concept, and how well you explain it.</w:t>
+      </w:r>
+    </w:p>
+    <w:p>
+      <w:pPr>
+        <w:pStyle w:val="ListParagraph"/>
+        <w:spacing w:after="0" w:line="240" w:lineRule="auto"/>
+        <w:ind w:left="644" w:right="237"/>
+        <w:jc w:val="both"/>
+        <w:rPr>
+          <w:sz w:val="24"/>
+          <w:szCs w:val="24"/>
+        </w:rPr>
+      </w:pPr>
+      <w:r>
+        <w:rPr>
+          <w:sz w:val="24"/>
+          <w:szCs w:val="24"/>
+        </w:rPr>
+        <w:t xml:space="preserve"> </w:t>
+      </w:r>
+      <w:r>
+        <w:rPr>
+          <w:sz w:val="24"/>
+          <w:szCs w:val="24"/>
+        </w:rPr>
+        <w:t xml:space="preserve"> </w:t>
+      </w:r>
+    </w:p>
+    <w:p>
+      <w:pPr>
+        <w:pStyle w:val="ListParagraph"/>
+        <w:spacing w:after="0" w:line="240" w:lineRule="auto"/>
+        <w:ind w:left="644" w:right="237"/>
+        <w:jc w:val="both"/>
+        <w:rPr>
+          <w:sz w:val="24"/>
+          <w:szCs w:val="24"/>
+        </w:rPr>
+      </w:pPr>
+      <w:r>
+        <w:rPr>
+          <w:sz w:val="24"/>
+          <w:szCs w:val="24"/>
+        </w:rPr>
+        <w:t>Answer:</w:t>
+      </w:r>
+    </w:p>
+    <w:p>
+      <w:pPr>
+        <w:pStyle w:val="ListParagraph"/>
+        <w:spacing w:after="0" w:line="240" w:lineRule="auto"/>
+        <w:ind w:left="644" w:right="237"/>
+        <w:jc w:val="both"/>
+        <w:rPr>
+          <w:sz w:val="24"/>
+          <w:szCs w:val="24"/>
+        </w:rPr>
+      </w:pPr>
+      <w:r>
+        <w:rPr>
+          <w:sz w:val="24"/>
+          <w:szCs w:val="24"/>
+        </w:rPr>
+        <w:t xml:space="preserve">A matrix topic which I am still unsure about is </w:t>
+      </w:r>
+      <w:r>
+        <w:rPr>
+          <w:sz w:val="24"/>
+          <w:szCs w:val="24"/>
+        </w:rPr>
+        <w:t>rotation mat</w:t>
+      </w:r>
+      <w:r>
+        <w:rPr>
+          <w:sz w:val="24"/>
+          <w:szCs w:val="24"/>
+        </w:rPr>
+        <w:t>rix</w:t>
+      </w:r>
+      <w:r>
+        <w:rPr>
+          <w:sz w:val="24"/>
+          <w:szCs w:val="24"/>
+        </w:rPr>
+        <w:t xml:space="preserve">. Even with </w:t>
+      </w:r>
+      <w:proofErr w:type="gramStart"/>
+      <w:r>
+        <w:rPr>
+          <w:sz w:val="24"/>
+          <w:szCs w:val="24"/>
+        </w:rPr>
+        <w:t>a</w:t>
+      </w:r>
+      <w:proofErr w:type="gramEnd"/>
+      <w:r>
+        <w:rPr>
+          <w:sz w:val="24"/>
+          <w:szCs w:val="24"/>
+        </w:rPr>
+        <w:t xml:space="preserve"> improved understanding on it, I am not confident to apply them in programming or questions. </w:t>
+      </w:r>
+      <w:r>
+        <w:rPr>
+          <w:sz w:val="24"/>
+          <w:szCs w:val="24"/>
+        </w:rPr>
+        <w:t xml:space="preserve"> </w:t>
+      </w:r>
+      <w:r>
+        <w:rPr>
+          <w:sz w:val="24"/>
+          <w:szCs w:val="24"/>
+        </w:rPr>
+        <w:t xml:space="preserve"> </w:t>
+      </w:r>
+    </w:p>
+    <w:p>
+      <w:pPr>
+        <w:pStyle w:val="ListParagraph"/>
+        <w:spacing w:after="0" w:line="240" w:lineRule="auto"/>
+        <w:ind w:left="644" w:right="237"/>
+        <w:jc w:val="both"/>
+        <w:rPr>
+          <w:sz w:val="24"/>
+          <w:szCs w:val="24"/>
+        </w:rPr>
+      </w:pPr>
+    </w:p>
+    <w:p>
+      <w:pPr>
+        <w:pStyle w:val="ListParagraph"/>
+        <w:spacing w:after="0" w:line="240" w:lineRule="auto"/>
+        <w:ind w:left="644" w:right="237"/>
+        <w:jc w:val="both"/>
+        <w:rPr>
+          <w:sz w:val="24"/>
+          <w:szCs w:val="24"/>
+        </w:rPr>
+      </w:pPr>
+      <w:r>
+        <w:rPr>
+          <w:sz w:val="24"/>
+          <w:szCs w:val="24"/>
+        </w:rPr>
+        <w:t xml:space="preserve">From what I know, </w:t>
+      </w:r>
+      <w:r>
+        <w:rPr>
+          <w:sz w:val="24"/>
+          <w:szCs w:val="24"/>
+        </w:rPr>
+        <w:t xml:space="preserve">a </w:t>
+      </w:r>
+      <w:r>
+        <w:rPr>
+          <w:sz w:val="24"/>
+          <w:szCs w:val="24"/>
+        </w:rPr>
+        <w:t>rotation matrix is a 2 by 2 matrix that can perform rotations in a 2D space. In a 2D rotation matrix, the elements represent how the x and y coordinates of a point change when the point is rotated around the origin.</w:t>
+      </w:r>
+      <w:r>
+        <w:rPr>
+          <w:sz w:val="24"/>
+          <w:szCs w:val="24"/>
+        </w:rPr>
+        <w:t xml:space="preserve"> </w:t>
+      </w:r>
+    </w:p>
+    <w:p>
+      <w:pPr>
+        <w:pStyle w:val="ListParagraph"/>
+        <w:spacing w:after="0" w:line="240" w:lineRule="auto"/>
+        <w:ind w:left="644" w:right="237"/>
+        <w:jc w:val="both"/>
+        <w:rPr>
+          <w:sz w:val="24"/>
+          <w:szCs w:val="24"/>
+        </w:rPr>
+      </w:pPr>
+      <w:r>
+        <w:rPr>
+          <w:sz w:val="24"/>
+          <w:szCs w:val="24"/>
+        </w:rPr>
+        <w:t xml:space="preserve"> </w:t>
+      </w:r>
+    </w:p>
+    <w:p>
+      <w:pPr>
+        <w:pStyle w:val="ListParagraph"/>
+        <w:spacing w:after="0" w:line="240" w:lineRule="auto"/>
+        <w:ind w:left="644" w:right="237"/>
+        <w:jc w:val="both"/>
+        <w:rPr>
+          <w:sz w:val="24"/>
+          <w:szCs w:val="24"/>
+        </w:rPr>
+      </w:pPr>
+      <w:r>
+        <w:rPr>
+          <w:noProof/>
+          <w:sz w:val="24"/>
+          <w:szCs w:val="24"/>
+        </w:rPr>
+        <w:drawing>
+          <wp:inline distT="0" distB="0" distL="0" distR="0" wp14:anchorId="2FFFFFB6" wp14:editId="3211FE06">
+            <wp:extent cx="5731510" cy="4223385"/>
+            <wp:effectExtent l="0" t="0" r="0" b="0"/>
+            <wp:docPr id="4" name="Picture 4"/>
+            <wp:cNvGraphicFramePr>
+              <a:graphicFrameLocks xmlns:a="http://schemas.openxmlformats.org/drawingml/2006/main" noChangeAspect="1"/>
+            </wp:cNvGraphicFramePr>
+            <a:graphic xmlns:a="http://schemas.openxmlformats.org/drawingml/2006/main">
+              <a:graphicData uri="http://schemas.openxmlformats.org/drawingml/2006/picture">
+                <pic:pic xmlns:pic="http://schemas.openxmlformats.org/drawingml/2006/picture">
+                  <pic:nvPicPr>
+                    <pic:cNvPr id="1" name=""/>
+                    <pic:cNvPicPr/>
+                  </pic:nvPicPr>
+                  <pic:blipFill>
+                    <a:blip r:embed="rId56"/>
+                    <a:stretch>
+                      <a:fillRect/>
+                    </a:stretch>
+                  </pic:blipFill>
+                  <pic:spPr>
+                    <a:xfrm>
+                      <a:off x="0" y="0"/>
+                      <a:ext cx="5731510" cy="4223385"/>
+                    </a:xfrm>
+                    <a:prstGeom prst="rect">
+                      <a:avLst/>
+                    </a:prstGeom>
+                  </pic:spPr>
+                </pic:pic>
+              </a:graphicData>
+            </a:graphic>
+          </wp:inline>
+        </w:drawing>
+      </w:r>
+      <w:r>
+        <w:rPr>
+          <w:sz w:val="24"/>
+          <w:szCs w:val="24"/>
+        </w:rPr>
+        <w:t>How I plan to improve upon my understanding is through application. How I intend to improve my understanding is by going through rotation matrix questions using ChatGPT prompting, similar to what we did before the mock test.</w:t>
+      </w:r>
+      <w:r>
+        <w:rPr>
+          <w:sz w:val="24"/>
+          <w:szCs w:val="24"/>
+        </w:rPr>
+        <w:t xml:space="preserve"> </w:t>
+      </w:r>
+      <w:r>
+        <w:rPr>
+          <w:sz w:val="24"/>
+          <w:szCs w:val="24"/>
+        </w:rPr>
+        <w:t xml:space="preserve">  </w:t>
+      </w:r>
+    </w:p>
+    <w:p>
+      <w:pPr>
+        <w:pStyle w:val="ListParagraph"/>
+        <w:spacing w:after="0" w:line="240" w:lineRule="auto"/>
+        <w:ind w:left="644" w:right="237"/>
+        <w:jc w:val="both"/>
+        <w:rPr>
+          <w:sz w:val="24"/>
+          <w:szCs w:val="24"/>
+        </w:rPr>
+      </w:pPr>
+      <w:r>
+        <w:rPr>
+          <w:sz w:val="24"/>
+          <w:szCs w:val="24"/>
+        </w:rPr>
+        <w:t xml:space="preserve"> </w:t>
+      </w:r>
+    </w:p>
+    <w:p>
+      <w:pPr>
+        <w:pStyle w:val="ListParagraph"/>
+        <w:spacing w:after="0" w:line="240" w:lineRule="auto"/>
+        <w:ind w:left="644" w:right="237"/>
+        <w:jc w:val="both"/>
+        <w:rPr>
+          <w:sz w:val="24"/>
+          <w:szCs w:val="24"/>
+        </w:rPr>
+      </w:pPr>
+      <w:r>
+        <w:rPr>
+          <w:sz w:val="24"/>
+          <w:szCs w:val="24"/>
+        </w:rPr>
+        <w:t>Another way I plan to improve is by going through the research materials that were given to us in the lecture slides, such as the videos and notes. I would also do some personal research and find other research materials in the case that what is provided is not enough for me.</w:t>
       </w:r>
     </w:p>
     <w:p>
@@ -12536,6 +12967,7 @@
           <w:sz w:val="24"/>
           <w:szCs w:val="24"/>
         </w:rPr>
+        <w:lastRenderedPageBreak/>
         <w:t>You might like to reference specific lecture slides and lines of code, give some URLs and diagrams as references, etc.</w:t>
       </w:r>
     </w:p>
@@ -12567,7 +12999,6 @@
           <w:sz w:val="24"/>
           <w:szCs w:val="24"/>
         </w:rPr>
-        <w:lastRenderedPageBreak/>
         <w:t>(Min 150 words)</w:t>
       </w:r>
     </w:p>
@@ -12698,14 +13129,7 @@
           <w:sz w:val="24"/>
           <w:szCs w:val="24"/>
         </w:rPr>
-        <w:t xml:space="preserve">To reflect on the worksheet, </w:t>
-      </w:r>
-      <w:r>
-        <w:rPr>
-          <w:sz w:val="24"/>
-          <w:szCs w:val="24"/>
-        </w:rPr>
-        <w:t xml:space="preserve">it made the new concepts about matrices a lot easier to understand as compared to just looking at the worksheet. Looking from my notes, it was quite difficult for me to process how it actually worked and functioned from a reading perspective.  </w:t>
+        <w:t xml:space="preserve">To reflect on the worksheet, it made the new concepts about matrices a lot easier to understand as compared to just looking at the worksheet. Looking from my notes, it was quite difficult for me to process how it actually worked and functioned from a reading perspective.  </w:t>
       </w:r>
     </w:p>
     <w:p>
@@ -12743,7 +13167,42 @@
           <w:sz w:val="24"/>
           <w:szCs w:val="24"/>
         </w:rPr>
-        <w:t xml:space="preserve">By applying these new concepts in these questions, it gave me better insight on how these concepts work. Before, I had some confusions on how matrix rotations worked but after doing questions related to rotations, I was able to understand a lot better.  </w:t>
+        <w:t xml:space="preserve">By applying these new concepts in these questions, it gave me better insight on how these concepts work. Before, I had some confusions on how </w:t>
+      </w:r>
+      <w:r>
+        <w:rPr>
+          <w:sz w:val="24"/>
+          <w:szCs w:val="24"/>
+        </w:rPr>
+        <w:t>rotation matrice</w:t>
+      </w:r>
+      <w:r>
+        <w:rPr>
+          <w:sz w:val="24"/>
+          <w:szCs w:val="24"/>
+        </w:rPr>
+        <w:t xml:space="preserve">s </w:t>
+      </w:r>
+      <w:r>
+        <w:rPr>
+          <w:sz w:val="24"/>
+          <w:szCs w:val="24"/>
+        </w:rPr>
+        <w:t>worked but after doing questions related to rotations, I was able to understand</w:t>
+      </w:r>
+      <w:r>
+        <w:rPr>
+          <w:sz w:val="24"/>
+          <w:szCs w:val="24"/>
+        </w:rPr>
+        <w:t xml:space="preserve"> </w:t>
+      </w:r>
+      <w:r>
+        <w:rPr>
+          <w:sz w:val="24"/>
+          <w:szCs w:val="24"/>
+        </w:rPr>
+        <w:t xml:space="preserve">better.  </w:t>
       </w:r>
     </w:p>
     <w:p>
@@ -12861,7 +13320,28 @@
           <w:sz w:val="24"/>
           <w:szCs w:val="24"/>
         </w:rPr>
-        <w:t>have trouble understanding a specific concept such as matrix rotations, which would have helped me gain a better understanding.</w:t>
+        <w:t xml:space="preserve">have trouble understanding a specific concept such as </w:t>
+      </w:r>
+      <w:r>
+        <w:rPr>
+          <w:sz w:val="24"/>
+          <w:szCs w:val="24"/>
+        </w:rPr>
+        <w:t>rotation matri</w:t>
+      </w:r>
+      <w:r>
+        <w:rPr>
+          <w:sz w:val="24"/>
+          <w:szCs w:val="24"/>
+        </w:rPr>
+        <w:t>ces</w:t>
+      </w:r>
+      <w:r>
+        <w:rPr>
+          <w:sz w:val="24"/>
+          <w:szCs w:val="24"/>
+        </w:rPr>
+        <w:t>, which would have helped me gain a better understanding.</w:t>
       </w:r>
     </w:p>
     <w:p>
@@ -12895,6 +13375,24 @@
         <w:t>(Min 150 words)</w:t>
       </w:r>
       <w:bookmarkEnd w:id="37"/>
+    </w:p>
+    <w:p>
+      <w:pPr>
+        <w:rPr>
+          <w:sz w:val="24"/>
+          <w:szCs w:val="24"/>
+        </w:rPr>
+      </w:pPr>
+    </w:p>
+    <w:p>
+      <w:pPr>
+        <w:tabs>
+          <w:tab w:val="left" w:pos="1368"/>
+        </w:tabs>
+      </w:pPr>
+      <w:r>
+        <w:tab/>
+      </w:r>
     </w:p>
     <w:sectPr>
       <w:pgSz w:w="11906" w:h="16838"/>
@@ -15768,10 +16266,10 @@
             <v:path o:extrusionok="f" gradientshapeok="t" o:connecttype="rect"/>
             <o:lock v:ext="edit" aspectratio="t"/>
           </v:shapetype>
-          <v:shape id="_x0000_i1027" type="#_x0000_t75" style="width:196.5pt;height:39pt">
+          <v:shape id="_x0000_i1027" type="#_x0000_t75" style="width:196.8pt;height:39pt">
             <v:imagedata r:id="rId27" o:title=""/>
           </v:shape>
-          <o:OLEObject Type="Embed" ProgID="Unknown" ShapeID="_x0000_i1027" DrawAspect="Content" ObjectID="_1763416482" r:id="rId28"/>
+          <o:OLEObject Type="Embed" ProgID="Unknown" ShapeID="_x0000_i1027" DrawAspect="Content" ObjectID="_1763474233" r:id="rId28"/>
         </w:object>
       </w:r>
     </w:p>

</xml_diff>